<commit_message>
weekly report 8 yay
</commit_message>
<xml_diff>
--- a/Weekly_Reports/Weekly Report 8 ORIE 4999.docx
+++ b/Weekly_Reports/Weekly Report 8 ORIE 4999.docx
@@ -70,11 +70,6 @@
     </w:p>
     <w:p>
       <w:pPr>
-        <w:pStyle w:val="ListParagraph"/>
-        <w:numPr>
-          <w:ilvl w:val="0"/>
-          <w:numId w:val="1"/>
-        </w:numPr>
         <w:rPr>
           <w:rFonts w:ascii="Avenir Light" w:hAnsi="Avenir Light"/>
         </w:rPr>
@@ -89,13 +84,73 @@
         <w:rPr>
           <w:rFonts w:ascii="Avenir Light" w:hAnsi="Avenir Light"/>
         </w:rPr>
-        <w:t xml:space="preserve"> tried fixing my SDP max cut code</w:t>
-      </w:r>
-      <w:r>
-        <w:rPr>
-          <w:rFonts w:ascii="Avenir Light" w:hAnsi="Avenir Light"/>
-        </w:rPr>
-        <w:t xml:space="preserve">. The problem is in Cholesky decomposition. </w:t>
+        <w:t xml:space="preserve"> </w:t>
+      </w:r>
+      <w:r>
+        <w:rPr>
+          <w:rFonts w:ascii="Avenir Light" w:hAnsi="Avenir Light"/>
+        </w:rPr>
+        <w:t>fixed</w:t>
+      </w:r>
+      <w:r>
+        <w:rPr>
+          <w:rFonts w:ascii="Avenir Light" w:hAnsi="Avenir Light"/>
+        </w:rPr>
+        <w:t xml:space="preserve"> my SDP max cut </w:t>
+      </w:r>
+      <w:r>
+        <w:rPr>
+          <w:rFonts w:ascii="Avenir Light" w:hAnsi="Avenir Light"/>
+        </w:rPr>
+        <w:t>code;</w:t>
+      </w:r>
+      <w:r>
+        <w:rPr>
+          <w:rFonts w:ascii="Avenir Light" w:hAnsi="Avenir Light"/>
+        </w:rPr>
+        <w:t xml:space="preserve"> it now does better than expected</w:t>
+      </w:r>
+      <w:r>
+        <w:rPr>
+          <w:rFonts w:ascii="Avenir Light" w:hAnsi="Avenir Light"/>
+        </w:rPr>
+        <w:t xml:space="preserve">. </w:t>
+      </w:r>
+      <w:r>
+        <w:rPr>
+          <w:rFonts w:ascii="Avenir Light" w:hAnsi="Avenir Light"/>
+        </w:rPr>
+        <w:t xml:space="preserve">Initially, Renee and I thought the </w:t>
+      </w:r>
+      <w:r>
+        <w:rPr>
+          <w:rFonts w:ascii="Avenir Light" w:hAnsi="Avenir Light"/>
+        </w:rPr>
+        <w:t xml:space="preserve">problem </w:t>
+      </w:r>
+      <w:r>
+        <w:rPr>
+          <w:rFonts w:ascii="Avenir Light" w:hAnsi="Avenir Light"/>
+        </w:rPr>
+        <w:t>was</w:t>
+      </w:r>
+      <w:r>
+        <w:rPr>
+          <w:rFonts w:ascii="Avenir Light" w:hAnsi="Avenir Light"/>
+        </w:rPr>
+        <w:t xml:space="preserve"> in Cholesky decomposition</w:t>
+      </w:r>
+      <w:r>
+        <w:rPr>
+          <w:rFonts w:ascii="Avenir Light" w:hAnsi="Avenir Light"/>
+        </w:rPr>
+        <w:t xml:space="preserve"> and how I used the upper, lower, and permutation matrices</w:t>
+      </w:r>
+      <w:r>
+        <w:rPr>
+          <w:rFonts w:ascii="Avenir Light" w:hAnsi="Avenir Light"/>
+        </w:rPr>
+        <w:t xml:space="preserve">. </w:t>
       </w:r>
       <m:oMath>
         <m:r>
@@ -109,7 +164,19 @@
         <w:rPr>
           <w:rFonts w:ascii="Avenir Light" w:hAnsi="Avenir Light"/>
         </w:rPr>
-        <w:t xml:space="preserve"> doesn’t return the original matrix</w:t>
+        <w:t xml:space="preserve"> </w:t>
+      </w:r>
+      <w:r>
+        <w:rPr>
+          <w:rFonts w:ascii="Avenir Light" w:hAnsi="Avenir Light"/>
+        </w:rPr>
+        <w:t>didn’t</w:t>
+      </w:r>
+      <w:r>
+        <w:rPr>
+          <w:rFonts w:ascii="Avenir Light" w:hAnsi="Avenir Light"/>
+        </w:rPr>
+        <w:t xml:space="preserve"> return the original matrix</w:t>
       </w:r>
       <w:r>
         <w:rPr>
@@ -191,14 +258,6 @@
         </w:rPr>
         <w:t xml:space="preserve"> are the lower and upper matrices, respectively, after Cholesky decomposition.</w:t>
       </w:r>
-    </w:p>
-    <w:p>
-      <w:pPr>
-        <w:ind w:left="360"/>
-        <w:rPr>
-          <w:rFonts w:ascii="Avenir Light" w:hAnsi="Avenir Light"/>
-        </w:rPr>
-      </w:pPr>
     </w:p>
     <w:p>
       <w:pPr>
@@ -257,7 +316,6 @@
     </w:p>
     <w:p>
       <w:pPr>
-        <w:pStyle w:val="ListParagraph"/>
         <w:rPr>
           <w:rFonts w:ascii="Avenir Light" w:hAnsi="Avenir Light"/>
         </w:rPr>
@@ -420,6 +478,135 @@
     </w:p>
     <w:p>
       <w:pPr>
+        <w:rPr>
+          <w:rFonts w:ascii="Avenir Light" w:hAnsi="Avenir Light"/>
+        </w:rPr>
+      </w:pPr>
+      <w:r>
+        <w:rPr>
+          <w:rFonts w:ascii="Avenir Light" w:hAnsi="Avenir Light"/>
+        </w:rPr>
+        <w:t xml:space="preserve">But since the negative eigenvalues are basically </w:t>
+      </w:r>
+      <m:oMath>
+        <m:r>
+          <w:rPr>
+            <w:rFonts w:ascii="Cambria Math" w:hAnsi="Cambria Math"/>
+          </w:rPr>
+          <m:t>0</m:t>
+        </m:r>
+      </m:oMath>
+      <w:r>
+        <w:rPr>
+          <w:rFonts w:ascii="Avenir Light" w:hAnsi="Avenir Light"/>
+        </w:rPr>
+        <w:t xml:space="preserve">, I guess </w:t>
+      </w:r>
+      <m:oMath>
+        <m:r>
+          <w:rPr>
+            <w:rFonts w:ascii="Cambria Math" w:hAnsi="Cambria Math"/>
+          </w:rPr>
+          <m:t>matrix</m:t>
+        </m:r>
+      </m:oMath>
+      <w:r>
+        <w:rPr>
+          <w:rFonts w:ascii="Avenir Light" w:hAnsi="Avenir Light"/>
+        </w:rPr>
+        <w:t xml:space="preserve"> is positive semidefinite. </w:t>
+      </w:r>
+      <w:r>
+        <w:rPr>
+          <w:rFonts w:ascii="Avenir Light" w:hAnsi="Avenir Light"/>
+        </w:rPr>
+        <w:t xml:space="preserve">I decided to go back to the paper and </w:t>
+      </w:r>
+      <w:r>
+        <w:rPr>
+          <w:rFonts w:ascii="Avenir Light" w:hAnsi="Avenir Light"/>
+        </w:rPr>
+        <w:t xml:space="preserve">realized </w:t>
+      </w:r>
+      <w:r>
+        <w:rPr>
+          <w:rFonts w:ascii="Avenir Light" w:hAnsi="Avenir Light"/>
+        </w:rPr>
+        <w:t>I was too negligent</w:t>
+      </w:r>
+      <w:r>
+        <w:rPr>
+          <w:rFonts w:ascii="Avenir Light" w:hAnsi="Avenir Light"/>
+        </w:rPr>
+        <w:t>.</w:t>
+      </w:r>
+      <w:r>
+        <w:rPr>
+          <w:rFonts w:ascii="Avenir Light" w:hAnsi="Avenir Light"/>
+        </w:rPr>
+        <w:t xml:space="preserve"> </w:t>
+      </w:r>
+      <w:r>
+        <w:rPr>
+          <w:rFonts w:ascii="Avenir Light" w:hAnsi="Avenir Light"/>
+        </w:rPr>
+        <w:t xml:space="preserve">Turns out I did unnecessary steps after optimizing </w:t>
+      </w:r>
+      <m:oMath>
+        <m:r>
+          <w:rPr>
+            <w:rFonts w:ascii="Cambria Math" w:hAnsi="Cambria Math"/>
+          </w:rPr>
+          <m:t>matr</m:t>
+        </m:r>
+        <m:r>
+          <w:rPr>
+            <w:rFonts w:ascii="Cambria Math" w:hAnsi="Cambria Math"/>
+          </w:rPr>
+          <m:t>i</m:t>
+        </m:r>
+        <m:r>
+          <w:rPr>
+            <w:rFonts w:ascii="Cambria Math" w:hAnsi="Cambria Math"/>
+          </w:rPr>
+          <m:t>x</m:t>
+        </m:r>
+      </m:oMath>
+      <w:r>
+        <w:rPr>
+          <w:rFonts w:ascii="Avenir Light" w:hAnsi="Avenir Light"/>
+        </w:rPr>
+        <w:t>; I didn’t need to Cholesky decompose it.</w:t>
+      </w:r>
+      <w:r>
+        <w:rPr>
+          <w:rFonts w:ascii="Avenir Light" w:hAnsi="Avenir Light"/>
+        </w:rPr>
+        <w:t xml:space="preserve"> Now I got rid of those steps and the </w:t>
+      </w:r>
+      <w:proofErr w:type="spellStart"/>
+      <w:r>
+        <w:rPr>
+          <w:rFonts w:ascii="Avenir Light" w:hAnsi="Avenir Light"/>
+        </w:rPr>
+        <w:t>the</w:t>
+      </w:r>
+      <w:proofErr w:type="spellEnd"/>
+      <w:r>
+        <w:rPr>
+          <w:rFonts w:ascii="Avenir Light" w:hAnsi="Avenir Light"/>
+        </w:rPr>
+        <w:t xml:space="preserve"> SDP function performs better than expected</w:t>
+      </w:r>
+      <w:r>
+        <w:rPr>
+          <w:rFonts w:ascii="Avenir Light" w:hAnsi="Avenir Light"/>
+        </w:rPr>
+        <w:t>. Here is a screenshot of test_results.txt:</w:t>
+      </w:r>
+    </w:p>
+    <w:p>
+      <w:pPr>
         <w:pStyle w:val="Heading1"/>
         <w:rPr>
           <w:rFonts w:ascii="Avenir Light" w:hAnsi="Avenir Light"/>
@@ -428,8 +615,64 @@
       <w:r>
         <w:rPr>
           <w:rFonts w:ascii="Avenir Light" w:hAnsi="Avenir Light"/>
-        </w:rPr>
-        <w:t>Questions</w:t>
+          <w:noProof/>
+        </w:rPr>
+        <w:lastRenderedPageBreak/>
+        <w:drawing>
+          <wp:inline distT="0" distB="0" distL="0" distR="0" wp14:anchorId="54E2B578" wp14:editId="7249876A">
+            <wp:extent cx="5943600" cy="6371590"/>
+            <wp:effectExtent l="0" t="0" r="0" b="3810"/>
+            <wp:docPr id="4" name="Picture 4" descr="Text&#10;&#10;Description automatically generated"/>
+            <wp:cNvGraphicFramePr>
+              <a:graphicFrameLocks xmlns:a="http://schemas.openxmlformats.org/drawingml/2006/main" noChangeAspect="1"/>
+            </wp:cNvGraphicFramePr>
+            <a:graphic xmlns:a="http://schemas.openxmlformats.org/drawingml/2006/main">
+              <a:graphicData uri="http://schemas.openxmlformats.org/drawingml/2006/picture">
+                <pic:pic xmlns:pic="http://schemas.openxmlformats.org/drawingml/2006/picture">
+                  <pic:nvPicPr>
+                    <pic:cNvPr id="4" name="Screen Shot 2020-12-13 at 9.36.39 AM.png"/>
+                    <pic:cNvPicPr/>
+                  </pic:nvPicPr>
+                  <pic:blipFill>
+                    <a:blip r:embed="rId8">
+                      <a:extLst>
+                        <a:ext uri="{28A0092B-C50C-407E-A947-70E740481C1C}">
+                          <a14:useLocalDpi xmlns:a14="http://schemas.microsoft.com/office/drawing/2010/main" val="0"/>
+                        </a:ext>
+                      </a:extLst>
+                    </a:blip>
+                    <a:stretch>
+                      <a:fillRect/>
+                    </a:stretch>
+                  </pic:blipFill>
+                  <pic:spPr>
+                    <a:xfrm>
+                      <a:off x="0" y="0"/>
+                      <a:ext cx="5943600" cy="6371590"/>
+                    </a:xfrm>
+                    <a:prstGeom prst="rect">
+                      <a:avLst/>
+                    </a:prstGeom>
+                  </pic:spPr>
+                </pic:pic>
+              </a:graphicData>
+            </a:graphic>
+          </wp:inline>
+        </w:drawing>
+      </w:r>
+    </w:p>
+    <w:p>
+      <w:pPr>
+        <w:pStyle w:val="Heading1"/>
+        <w:rPr>
+          <w:rFonts w:ascii="Avenir Light" w:hAnsi="Avenir Light"/>
+        </w:rPr>
+      </w:pPr>
+      <w:r>
+        <w:rPr>
+          <w:rFonts w:ascii="Avenir Light" w:hAnsi="Avenir Light"/>
+        </w:rPr>
+        <w:t>What I will do next week</w:t>
       </w:r>
     </w:p>
     <w:p>
@@ -439,44 +682,26 @@
           <w:ilvl w:val="0"/>
           <w:numId w:val="2"/>
         </w:numPr>
-        <w:rPr>
-          <w:rFonts w:ascii="Avenir Light" w:hAnsi="Avenir Light"/>
-        </w:rPr>
-      </w:pPr>
-      <w:r>
-        <w:rPr>
-          <w:rFonts w:ascii="Avenir Light" w:hAnsi="Avenir Light"/>
-        </w:rPr>
-        <w:t>W</w:t>
-      </w:r>
-    </w:p>
-    <w:p>
-      <w:pPr>
-        <w:pStyle w:val="Heading1"/>
-        <w:rPr>
-          <w:rFonts w:ascii="Avenir Light" w:hAnsi="Avenir Light"/>
-        </w:rPr>
-      </w:pPr>
-      <w:r>
-        <w:rPr>
-          <w:rFonts w:ascii="Avenir Light" w:hAnsi="Avenir Light"/>
-        </w:rPr>
-        <w:t>What I will do next week</w:t>
-      </w:r>
-    </w:p>
-    <w:p>
-      <w:pPr>
-        <w:pStyle w:val="ListParagraph"/>
-        <w:numPr>
-          <w:ilvl w:val="0"/>
-          <w:numId w:val="2"/>
-        </w:numPr>
-      </w:pPr>
-      <w:r>
-        <w:rPr>
-          <w:rFonts w:ascii="Avenir Light" w:hAnsi="Avenir Light"/>
-        </w:rPr>
-        <w:t>F</w:t>
+      </w:pPr>
+      <w:r>
+        <w:rPr>
+          <w:rFonts w:ascii="Avenir Light" w:hAnsi="Avenir Light"/>
+        </w:rPr>
+        <w:t xml:space="preserve">Clone </w:t>
+      </w:r>
+      <w:proofErr w:type="gramStart"/>
+      <w:r>
+        <w:rPr>
+          <w:rFonts w:ascii="Avenir Light" w:hAnsi="Avenir Light"/>
+        </w:rPr>
+        <w:t>everything</w:t>
+      </w:r>
+      <w:proofErr w:type="gramEnd"/>
+      <w:r>
+        <w:rPr>
+          <w:rFonts w:ascii="Avenir Light" w:hAnsi="Avenir Light"/>
+        </w:rPr>
+        <w:t xml:space="preserve"> I have now and convert it to weighted graph version</w:t>
       </w:r>
     </w:p>
     <w:sectPr>
@@ -1204,6 +1429,33 @@
       <w:color w:val="808080"/>
     </w:rPr>
   </w:style>
+  <w:style w:type="paragraph" w:styleId="BalloonText">
+    <w:name w:val="Balloon Text"/>
+    <w:basedOn w:val="Normal"/>
+    <w:link w:val="BalloonTextChar"/>
+    <w:uiPriority w:val="99"/>
+    <w:semiHidden/>
+    <w:unhideWhenUsed/>
+    <w:rsid w:val="00D33FF2"/>
+    <w:rPr>
+      <w:rFonts w:ascii="Times New Roman" w:hAnsi="Times New Roman" w:cs="Times New Roman"/>
+      <w:sz w:val="18"/>
+      <w:szCs w:val="18"/>
+    </w:rPr>
+  </w:style>
+  <w:style w:type="character" w:customStyle="1" w:styleId="BalloonTextChar">
+    <w:name w:val="Balloon Text Char"/>
+    <w:basedOn w:val="DefaultParagraphFont"/>
+    <w:link w:val="BalloonText"/>
+    <w:uiPriority w:val="99"/>
+    <w:semiHidden/>
+    <w:rsid w:val="00D33FF2"/>
+    <w:rPr>
+      <w:rFonts w:ascii="Times New Roman" w:hAnsi="Times New Roman" w:cs="Times New Roman"/>
+      <w:sz w:val="18"/>
+      <w:szCs w:val="18"/>
+    </w:rPr>
+  </w:style>
 </w:styles>
 </file>
 

</xml_diff>